<commit_message>
Upload last exam changes
</commit_message>
<xml_diff>
--- a/Dolgozat - Pénzügyi.docx
+++ b/Dolgozat - Pénzügyi.docx
@@ -1,6 +1,6 @@
 
 <file path=word/document.xml><?xml version="1.0" encoding="utf-8"?>
-<w:document xmlns:wpc="http://schemas.microsoft.com/office/word/2010/wordprocessingCanvas" xmlns:cx="http://schemas.microsoft.com/office/drawing/2014/chartex" xmlns:mc="http://schemas.openxmlformats.org/markup-compatibility/2006" xmlns:o="urn:schemas-microsoft-com:office:office" xmlns:r="http://schemas.openxmlformats.org/officeDocument/2006/relationships" xmlns:m="http://schemas.openxmlformats.org/officeDocument/2006/math" xmlns:v="urn:schemas-microsoft-com:vml" xmlns:wp14="http://schemas.microsoft.com/office/word/2010/wordprocessingDrawing" xmlns:wp="http://schemas.openxmlformats.org/drawingml/2006/wordprocessingDrawing" xmlns:w10="urn:schemas-microsoft-com:office:word" xmlns:w="http://schemas.openxmlformats.org/wordprocessingml/2006/main" xmlns:w14="http://schemas.microsoft.com/office/word/2010/wordml" xmlns:w15="http://schemas.microsoft.com/office/word/2012/wordml" xmlns:w16se="http://schemas.microsoft.com/office/word/2015/wordml/symex" xmlns:wpg="http://schemas.microsoft.com/office/word/2010/wordprocessingGroup" xmlns:wpi="http://schemas.microsoft.com/office/word/2010/wordprocessingInk" xmlns:wne="http://schemas.microsoft.com/office/word/2006/wordml" xmlns:wps="http://schemas.microsoft.com/office/word/2010/wordprocessingShape" mc:Ignorable="w14 w15 w16se wp14">
+<w:document xmlns:wpc="http://schemas.microsoft.com/office/word/2010/wordprocessingCanvas" xmlns:cx="http://schemas.microsoft.com/office/drawing/2014/chartex" xmlns:cx1="http://schemas.microsoft.com/office/drawing/2015/9/8/chartex" xmlns:cx2="http://schemas.microsoft.com/office/drawing/2015/10/21/chartex" xmlns:cx3="http://schemas.microsoft.com/office/drawing/2016/5/9/chartex" xmlns:cx4="http://schemas.microsoft.com/office/drawing/2016/5/10/chartex" xmlns:cx5="http://schemas.microsoft.com/office/drawing/2016/5/11/chartex" xmlns:cx6="http://schemas.microsoft.com/office/drawing/2016/5/12/chartex" xmlns:cx7="http://schemas.microsoft.com/office/drawing/2016/5/13/chartex" xmlns:cx8="http://schemas.microsoft.com/office/drawing/2016/5/14/chartex" xmlns:mc="http://schemas.openxmlformats.org/markup-compatibility/2006" xmlns:aink="http://schemas.microsoft.com/office/drawing/2016/ink" xmlns:am3d="http://schemas.microsoft.com/office/drawing/2017/model3d" xmlns:o="urn:schemas-microsoft-com:office:office" xmlns:r="http://schemas.openxmlformats.org/officeDocument/2006/relationships" xmlns:m="http://schemas.openxmlformats.org/officeDocument/2006/math" xmlns:v="urn:schemas-microsoft-com:vml" xmlns:wp14="http://schemas.microsoft.com/office/word/2010/wordprocessingDrawing" xmlns:wp="http://schemas.openxmlformats.org/drawingml/2006/wordprocessingDrawing" xmlns:w10="urn:schemas-microsoft-com:office:word" xmlns:w="http://schemas.openxmlformats.org/wordprocessingml/2006/main" xmlns:w14="http://schemas.microsoft.com/office/word/2010/wordml" xmlns:w15="http://schemas.microsoft.com/office/word/2012/wordml" xmlns:w16cid="http://schemas.microsoft.com/office/word/2016/wordml/cid" xmlns:w16se="http://schemas.microsoft.com/office/word/2015/wordml/symex" xmlns:wpg="http://schemas.microsoft.com/office/word/2010/wordprocessingGroup" xmlns:wpi="http://schemas.microsoft.com/office/word/2010/wordprocessingInk" xmlns:wne="http://schemas.microsoft.com/office/word/2006/wordml" xmlns:wps="http://schemas.microsoft.com/office/word/2010/wordprocessingShape" mc:Ignorable="w14 w15 w16se w16cid wp14">
   <w:body>
     <w:p>
       <w:pPr>
@@ -36,54 +36,38 @@
           <w:sz w:val="28"/>
           <w:szCs w:val="28"/>
         </w:rPr>
-        <w:t xml:space="preserve"> 10</w:t>
-      </w:r>
-      <w:proofErr w:type="gramStart"/>
+        <w:t xml:space="preserve"> 10.A |</w:t>
+      </w:r>
       <w:r>
         <w:rPr>
           <w:sz w:val="28"/>
           <w:szCs w:val="28"/>
         </w:rPr>
-        <w:t>.A</w:t>
-      </w:r>
-      <w:proofErr w:type="gramEnd"/>
+        <w:t xml:space="preserve"> Dátum:</w:t>
+      </w:r>
       <w:r>
         <w:rPr>
           <w:sz w:val="28"/>
           <w:szCs w:val="28"/>
         </w:rPr>
-        <w:t xml:space="preserve"> |</w:t>
-      </w:r>
-      <w:r>
-        <w:rPr>
+        <w:t xml:space="preserve"> 2024. 04. 25.</w:t>
+      </w:r>
+    </w:p>
+    <w:p>
+      <w:pPr>
+        <w:jc w:val="center"/>
+        <w:rPr>
+          <w:b/>
           <w:sz w:val="28"/>
           <w:szCs w:val="28"/>
         </w:rPr>
-        <w:t xml:space="preserve"> Dátum:</w:t>
-      </w:r>
-      <w:r>
-        <w:rPr>
+      </w:pPr>
+      <w:r>
+        <w:rPr>
+          <w:b/>
           <w:sz w:val="28"/>
           <w:szCs w:val="28"/>
         </w:rPr>
-        <w:t xml:space="preserve"> 2024. 04. 25.</w:t>
-      </w:r>
-    </w:p>
-    <w:p>
-      <w:pPr>
-        <w:jc w:val="center"/>
-        <w:rPr>
-          <w:b/>
-          <w:sz w:val="28"/>
-          <w:szCs w:val="28"/>
-        </w:rPr>
-      </w:pPr>
-      <w:r>
-        <w:rPr>
-          <w:b/>
-          <w:sz w:val="28"/>
-          <w:szCs w:val="28"/>
-        </w:rPr>
         <w:t>Pénzügyi röpdolgozat</w:t>
       </w:r>
     </w:p>
@@ -178,42 +162,25 @@
           <w:b/>
         </w:rPr>
       </w:pPr>
-      <w:r>
-        <w:rPr>
-          <w:b/>
-        </w:rPr>
-        <w:t>Például ha havonta 20.000 Ft-ot félre tud tenni, akkor 1 év múlva 240.000 Ft-ot ér el a megtakarítási számla</w:t>
+      <w:proofErr w:type="gramStart"/>
+      <w:r>
+        <w:rPr>
+          <w:b/>
+        </w:rPr>
+        <w:t>Például</w:t>
+      </w:r>
+      <w:proofErr w:type="gramEnd"/>
+      <w:r>
+        <w:rPr>
+          <w:b/>
+        </w:rPr>
+        <w:t xml:space="preserve"> ha havonta 20.000 Ft-ot félre tud tenni, akkor 1 év múlva 240.000 Ft-ot ér el a megtakarítási számla</w:t>
       </w:r>
       <w:r>
         <w:rPr>
           <w:b/>
         </w:rPr>
         <w:t>.</w:t>
-      </w:r>
-    </w:p>
-    <w:p>
-      <w:pPr>
-        <w:rPr>
-          <w:b/>
-        </w:rPr>
-      </w:pPr>
-    </w:p>
-    <w:p>
-      <w:pPr>
-        <w:pStyle w:val="Listaszerbekezds"/>
-        <w:numPr>
-          <w:ilvl w:val="0"/>
-          <w:numId w:val="3"/>
-        </w:numPr>
-        <w:rPr>
-          <w:b/>
-        </w:rPr>
-      </w:pPr>
-      <w:r>
-        <w:rPr>
-          <w:b/>
-        </w:rPr>
-        <w:t>Család megtakarításnak mennyi része van? min. 3</w:t>
       </w:r>
     </w:p>
     <w:p>
@@ -231,7 +198,32 @@
         <w:rPr>
           <w:b/>
         </w:rPr>
-        <w:t>A legfontosabb a vészhelyzetek esetén</w:t>
+        <w:t xml:space="preserve">legalább 6 havi kiadás </w:t>
+      </w:r>
+    </w:p>
+    <w:p>
+      <w:pPr>
+        <w:rPr>
+          <w:b/>
+        </w:rPr>
+      </w:pPr>
+    </w:p>
+    <w:p>
+      <w:pPr>
+        <w:pStyle w:val="Listaszerbekezds"/>
+        <w:numPr>
+          <w:ilvl w:val="0"/>
+          <w:numId w:val="3"/>
+        </w:numPr>
+        <w:rPr>
+          <w:b/>
+        </w:rPr>
+      </w:pPr>
+      <w:r>
+        <w:rPr>
+          <w:b/>
+        </w:rPr>
+        <w:t>Család megtakarításnak mennyi része van? min. 3</w:t>
       </w:r>
     </w:p>
     <w:p>
@@ -249,13 +241,7 @@
         <w:rPr>
           <w:b/>
         </w:rPr>
-        <w:t xml:space="preserve">Kiegészíteni </w:t>
-      </w:r>
-      <w:r>
-        <w:rPr>
-          <w:b/>
-        </w:rPr>
-        <w:t>nagyobb kiadásokat</w:t>
+        <w:t>A legfontosabb a vészhelyzetek esetén</w:t>
       </w:r>
     </w:p>
     <w:p>
@@ -273,26 +259,13 @@
         <w:rPr>
           <w:b/>
         </w:rPr>
-        <w:t>Nagyobb számlák kifizetése</w:t>
-      </w:r>
-    </w:p>
-    <w:p/>
-    <w:p>
-      <w:pPr>
-        <w:pStyle w:val="Listaszerbekezds"/>
-        <w:numPr>
-          <w:ilvl w:val="0"/>
-          <w:numId w:val="3"/>
-        </w:numPr>
-        <w:rPr>
-          <w:b/>
-        </w:rPr>
-      </w:pPr>
-      <w:r>
-        <w:rPr>
-          <w:b/>
-        </w:rPr>
-        <w:t>Sorolj fel legalább 4 kiadást, ami általában megzavarja egy család pénzkiadásait.</w:t>
+        <w:t xml:space="preserve">Kiegészíteni </w:t>
+      </w:r>
+      <w:r>
+        <w:rPr>
+          <w:b/>
+        </w:rPr>
+        <w:t>nagyobb kiadásokat</w:t>
       </w:r>
     </w:p>
     <w:p>
@@ -310,7 +283,28 @@
         <w:rPr>
           <w:b/>
         </w:rPr>
-        <w:t>Vállalkozások</w:t>
+        <w:t>Nagyobb számlák kifizetése</w:t>
+      </w:r>
+      <w:bookmarkStart w:id="0" w:name="_GoBack"/>
+      <w:bookmarkEnd w:id="0"/>
+    </w:p>
+    <w:p/>
+    <w:p>
+      <w:pPr>
+        <w:pStyle w:val="Listaszerbekezds"/>
+        <w:numPr>
+          <w:ilvl w:val="0"/>
+          <w:numId w:val="3"/>
+        </w:numPr>
+        <w:rPr>
+          <w:b/>
+        </w:rPr>
+      </w:pPr>
+      <w:r>
+        <w:rPr>
+          <w:b/>
+        </w:rPr>
+        <w:t>Sorolj fel legalább 4 kiadást, ami általában megzavarja egy család pénzkiadásait.</w:t>
       </w:r>
     </w:p>
     <w:p>
@@ -328,7 +322,7 @@
         <w:rPr>
           <w:b/>
         </w:rPr>
-        <w:t>Infláció</w:t>
+        <w:t>Vállalkozások</w:t>
       </w:r>
     </w:p>
     <w:p>
@@ -346,7 +340,7 @@
         <w:rPr>
           <w:b/>
         </w:rPr>
-        <w:t>Balesetek</w:t>
+        <w:t>Infláció</w:t>
       </w:r>
     </w:p>
     <w:p>
@@ -364,7 +358,7 @@
         <w:rPr>
           <w:b/>
         </w:rPr>
-        <w:t>Befektetések</w:t>
+        <w:t>Balesetek</w:t>
       </w:r>
     </w:p>
     <w:p>
@@ -382,7 +376,7 @@
         <w:rPr>
           <w:b/>
         </w:rPr>
-        <w:t>Szerencsejáték</w:t>
+        <w:t>Befektetések</w:t>
       </w:r>
     </w:p>
     <w:p>
@@ -400,6 +394,24 @@
         <w:rPr>
           <w:b/>
         </w:rPr>
+        <w:t>Szerencsejáték</w:t>
+      </w:r>
+    </w:p>
+    <w:p>
+      <w:pPr>
+        <w:pStyle w:val="Listaszerbekezds"/>
+        <w:numPr>
+          <w:ilvl w:val="0"/>
+          <w:numId w:val="4"/>
+        </w:numPr>
+        <w:rPr>
+          <w:b/>
+        </w:rPr>
+      </w:pPr>
+      <w:r>
+        <w:rPr>
+          <w:b/>
+        </w:rPr>
         <w:t>Függőségek (pl. Dohányzás)</w:t>
       </w:r>
     </w:p>
@@ -458,28 +470,56 @@
           <w:b/>
         </w:rPr>
       </w:pPr>
+      <w:r>
+        <w:rPr>
+          <w:b/>
+        </w:rPr>
+        <w:t>YouTube Premium</w:t>
+      </w:r>
+    </w:p>
+    <w:p>
+      <w:pPr>
+        <w:pStyle w:val="Listaszerbekezds"/>
+        <w:numPr>
+          <w:ilvl w:val="2"/>
+          <w:numId w:val="3"/>
+        </w:numPr>
+        <w:rPr>
+          <w:b/>
+        </w:rPr>
+      </w:pPr>
       <w:proofErr w:type="spellStart"/>
       <w:r>
         <w:rPr>
           <w:b/>
         </w:rPr>
-        <w:t>YouTube</w:t>
+        <w:t>Spotify</w:t>
       </w:r>
       <w:proofErr w:type="spellEnd"/>
       <w:r>
         <w:rPr>
           <w:b/>
         </w:rPr>
-        <w:t xml:space="preserve"> </w:t>
-      </w:r>
-      <w:proofErr w:type="spellStart"/>
-      <w:r>
-        <w:rPr>
-          <w:b/>
-        </w:rPr>
-        <w:t>Premium</w:t>
-      </w:r>
-      <w:proofErr w:type="spellEnd"/>
+        <w:t xml:space="preserve"> Premium</w:t>
+      </w:r>
+    </w:p>
+    <w:p>
+      <w:pPr>
+        <w:pStyle w:val="Listaszerbekezds"/>
+        <w:numPr>
+          <w:ilvl w:val="1"/>
+          <w:numId w:val="3"/>
+        </w:numPr>
+        <w:rPr>
+          <w:b/>
+        </w:rPr>
+      </w:pPr>
+      <w:r>
+        <w:rPr>
+          <w:b/>
+        </w:rPr>
+        <w:t>Szolgáltatások</w:t>
+      </w:r>
     </w:p>
     <w:p>
       <w:pPr>
@@ -492,28 +532,30 @@
           <w:b/>
         </w:rPr>
       </w:pPr>
-      <w:proofErr w:type="spellStart"/>
-      <w:r>
-        <w:rPr>
-          <w:b/>
-        </w:rPr>
-        <w:t>Spotify</w:t>
-      </w:r>
-      <w:proofErr w:type="spellEnd"/>
-      <w:r>
-        <w:rPr>
-          <w:b/>
-        </w:rPr>
-        <w:t xml:space="preserve"> </w:t>
-      </w:r>
-      <w:proofErr w:type="spellStart"/>
-      <w:r>
-        <w:rPr>
-          <w:b/>
-        </w:rPr>
-        <w:t>Premium</w:t>
-      </w:r>
-      <w:proofErr w:type="spellEnd"/>
+      <w:r>
+        <w:rPr>
+          <w:b/>
+        </w:rPr>
+        <w:t>Áram</w:t>
+      </w:r>
+    </w:p>
+    <w:p>
+      <w:pPr>
+        <w:pStyle w:val="Listaszerbekezds"/>
+        <w:numPr>
+          <w:ilvl w:val="2"/>
+          <w:numId w:val="3"/>
+        </w:numPr>
+        <w:rPr>
+          <w:b/>
+        </w:rPr>
+      </w:pPr>
+      <w:r>
+        <w:rPr>
+          <w:b/>
+        </w:rPr>
+        <w:t>Telefonszámla</w:t>
+      </w:r>
     </w:p>
     <w:p>
       <w:pPr>
@@ -530,7 +572,7 @@
         <w:rPr>
           <w:b/>
         </w:rPr>
-        <w:t>Szolgáltatások</w:t>
+        <w:t>Vásárlások</w:t>
       </w:r>
     </w:p>
     <w:p>
@@ -548,7 +590,7 @@
         <w:rPr>
           <w:b/>
         </w:rPr>
-        <w:t>Áram</w:t>
+        <w:t>Élelmiszer</w:t>
       </w:r>
     </w:p>
     <w:p>
@@ -566,7 +608,32 @@
         <w:rPr>
           <w:b/>
         </w:rPr>
-        <w:t>Telefonszámla</w:t>
+        <w:t>Ruházat</w:t>
+      </w:r>
+    </w:p>
+    <w:p>
+      <w:pPr>
+        <w:rPr>
+          <w:b/>
+        </w:rPr>
+      </w:pPr>
+    </w:p>
+    <w:p>
+      <w:pPr>
+        <w:pStyle w:val="Listaszerbekezds"/>
+        <w:numPr>
+          <w:ilvl w:val="0"/>
+          <w:numId w:val="3"/>
+        </w:numPr>
+        <w:rPr>
+          <w:b/>
+        </w:rPr>
+      </w:pPr>
+      <w:r>
+        <w:rPr>
+          <w:b/>
+        </w:rPr>
+        <w:t>3db bevételi forrás, kategóriánként 2db</w:t>
       </w:r>
     </w:p>
     <w:p>
@@ -584,7 +651,7 @@
         <w:rPr>
           <w:b/>
         </w:rPr>
-        <w:t>Vásárlások</w:t>
+        <w:t>Bejelentett munka</w:t>
       </w:r>
     </w:p>
     <w:p>
@@ -602,7 +669,7 @@
         <w:rPr>
           <w:b/>
         </w:rPr>
-        <w:t>Élelmiszer</w:t>
+        <w:t>Irodai munka</w:t>
       </w:r>
     </w:p>
     <w:p>
@@ -620,32 +687,7 @@
         <w:rPr>
           <w:b/>
         </w:rPr>
-        <w:t>Ruházat</w:t>
-      </w:r>
-    </w:p>
-    <w:p>
-      <w:pPr>
-        <w:rPr>
-          <w:b/>
-        </w:rPr>
-      </w:pPr>
-    </w:p>
-    <w:p>
-      <w:pPr>
-        <w:pStyle w:val="Listaszerbekezds"/>
-        <w:numPr>
-          <w:ilvl w:val="0"/>
-          <w:numId w:val="3"/>
-        </w:numPr>
-        <w:rPr>
-          <w:b/>
-        </w:rPr>
-      </w:pPr>
-      <w:r>
-        <w:rPr>
-          <w:b/>
-        </w:rPr>
-        <w:t>3db bevételi forrás, kategóriánként 2db</w:t>
+        <w:t>Gázszerelő</w:t>
       </w:r>
     </w:p>
     <w:p>
@@ -663,7 +705,7 @@
         <w:rPr>
           <w:b/>
         </w:rPr>
-        <w:t>Bejelentett munka</w:t>
+        <w:t>Maszek</w:t>
       </w:r>
     </w:p>
     <w:p>
@@ -681,7 +723,7 @@
         <w:rPr>
           <w:b/>
         </w:rPr>
-        <w:t>Irodai munka</w:t>
+        <w:t>Weblap fejlesztés</w:t>
       </w:r>
     </w:p>
     <w:p>
@@ -699,7 +741,7 @@
         <w:rPr>
           <w:b/>
         </w:rPr>
-        <w:t>Gázszerelő</w:t>
+        <w:t>Tanácsadás</w:t>
       </w:r>
     </w:p>
     <w:p>
@@ -717,7 +759,7 @@
         <w:rPr>
           <w:b/>
         </w:rPr>
-        <w:t>Maszek</w:t>
+        <w:t>Befektetések</w:t>
       </w:r>
     </w:p>
     <w:p>
@@ -735,64 +777,8 @@
         <w:rPr>
           <w:b/>
         </w:rPr>
-        <w:t>Weblap fejlesztés</w:t>
-      </w:r>
-    </w:p>
-    <w:p>
-      <w:pPr>
-        <w:pStyle w:val="Listaszerbekezds"/>
-        <w:numPr>
-          <w:ilvl w:val="2"/>
-          <w:numId w:val="3"/>
-        </w:numPr>
-        <w:rPr>
-          <w:b/>
-        </w:rPr>
-      </w:pPr>
-      <w:r>
-        <w:rPr>
-          <w:b/>
-        </w:rPr>
-        <w:t>Tanácsadás</w:t>
-      </w:r>
-    </w:p>
-    <w:p>
-      <w:pPr>
-        <w:pStyle w:val="Listaszerbekezds"/>
-        <w:numPr>
-          <w:ilvl w:val="1"/>
-          <w:numId w:val="3"/>
-        </w:numPr>
-        <w:rPr>
-          <w:b/>
-        </w:rPr>
-      </w:pPr>
-      <w:r>
-        <w:rPr>
-          <w:b/>
-        </w:rPr>
-        <w:t>Befektetések</w:t>
-      </w:r>
-    </w:p>
-    <w:p>
-      <w:pPr>
-        <w:pStyle w:val="Listaszerbekezds"/>
-        <w:numPr>
-          <w:ilvl w:val="2"/>
-          <w:numId w:val="3"/>
-        </w:numPr>
-        <w:rPr>
-          <w:b/>
-        </w:rPr>
-      </w:pPr>
-      <w:r>
-        <w:rPr>
-          <w:b/>
-        </w:rPr>
         <w:t>Részvények</w:t>
       </w:r>
-      <w:bookmarkStart w:id="0" w:name="_GoBack"/>
-      <w:bookmarkEnd w:id="0"/>
     </w:p>
     <w:p>
       <w:pPr>
@@ -823,7 +809,7 @@
 </file>
 
 <file path=word/endnotes.xml><?xml version="1.0" encoding="utf-8"?>
-<w:endnotes xmlns:wpc="http://schemas.microsoft.com/office/word/2010/wordprocessingCanvas" xmlns:cx="http://schemas.microsoft.com/office/drawing/2014/chartex" xmlns:mc="http://schemas.openxmlformats.org/markup-compatibility/2006" xmlns:o="urn:schemas-microsoft-com:office:office" xmlns:r="http://schemas.openxmlformats.org/officeDocument/2006/relationships" xmlns:m="http://schemas.openxmlformats.org/officeDocument/2006/math" xmlns:v="urn:schemas-microsoft-com:vml" xmlns:wp14="http://schemas.microsoft.com/office/word/2010/wordprocessingDrawing" xmlns:wp="http://schemas.openxmlformats.org/drawingml/2006/wordprocessingDrawing" xmlns:w10="urn:schemas-microsoft-com:office:word" xmlns:w="http://schemas.openxmlformats.org/wordprocessingml/2006/main" xmlns:w14="http://schemas.microsoft.com/office/word/2010/wordml" xmlns:w15="http://schemas.microsoft.com/office/word/2012/wordml" xmlns:w16se="http://schemas.microsoft.com/office/word/2015/wordml/symex" xmlns:wpg="http://schemas.microsoft.com/office/word/2010/wordprocessingGroup" xmlns:wpi="http://schemas.microsoft.com/office/word/2010/wordprocessingInk" xmlns:wne="http://schemas.microsoft.com/office/word/2006/wordml" xmlns:wps="http://schemas.microsoft.com/office/word/2010/wordprocessingShape" mc:Ignorable="w14 w15 w16se wp14">
+<w:endnotes xmlns:wpc="http://schemas.microsoft.com/office/word/2010/wordprocessingCanvas" xmlns:cx="http://schemas.microsoft.com/office/drawing/2014/chartex" xmlns:cx1="http://schemas.microsoft.com/office/drawing/2015/9/8/chartex" xmlns:cx2="http://schemas.microsoft.com/office/drawing/2015/10/21/chartex" xmlns:cx3="http://schemas.microsoft.com/office/drawing/2016/5/9/chartex" xmlns:cx4="http://schemas.microsoft.com/office/drawing/2016/5/10/chartex" xmlns:cx5="http://schemas.microsoft.com/office/drawing/2016/5/11/chartex" xmlns:cx6="http://schemas.microsoft.com/office/drawing/2016/5/12/chartex" xmlns:cx7="http://schemas.microsoft.com/office/drawing/2016/5/13/chartex" xmlns:cx8="http://schemas.microsoft.com/office/drawing/2016/5/14/chartex" xmlns:mc="http://schemas.openxmlformats.org/markup-compatibility/2006" xmlns:aink="http://schemas.microsoft.com/office/drawing/2016/ink" xmlns:am3d="http://schemas.microsoft.com/office/drawing/2017/model3d" xmlns:o="urn:schemas-microsoft-com:office:office" xmlns:r="http://schemas.openxmlformats.org/officeDocument/2006/relationships" xmlns:m="http://schemas.openxmlformats.org/officeDocument/2006/math" xmlns:v="urn:schemas-microsoft-com:vml" xmlns:wp14="http://schemas.microsoft.com/office/word/2010/wordprocessingDrawing" xmlns:wp="http://schemas.openxmlformats.org/drawingml/2006/wordprocessingDrawing" xmlns:w10="urn:schemas-microsoft-com:office:word" xmlns:w="http://schemas.openxmlformats.org/wordprocessingml/2006/main" xmlns:w14="http://schemas.microsoft.com/office/word/2010/wordml" xmlns:w15="http://schemas.microsoft.com/office/word/2012/wordml" xmlns:w16cid="http://schemas.microsoft.com/office/word/2016/wordml/cid" xmlns:w16se="http://schemas.microsoft.com/office/word/2015/wordml/symex" xmlns:wpg="http://schemas.microsoft.com/office/word/2010/wordprocessingGroup" xmlns:wpi="http://schemas.microsoft.com/office/word/2010/wordprocessingInk" xmlns:wne="http://schemas.microsoft.com/office/word/2006/wordml" xmlns:wps="http://schemas.microsoft.com/office/word/2010/wordprocessingShape" mc:Ignorable="w14 w15 w16se w16cid wp14">
   <w:endnote w:type="separator" w:id="-1">
     <w:p>
       <w:pPr>
@@ -848,7 +834,7 @@
 </file>
 
 <file path=word/footnotes.xml><?xml version="1.0" encoding="utf-8"?>
-<w:footnotes xmlns:wpc="http://schemas.microsoft.com/office/word/2010/wordprocessingCanvas" xmlns:cx="http://schemas.microsoft.com/office/drawing/2014/chartex" xmlns:mc="http://schemas.openxmlformats.org/markup-compatibility/2006" xmlns:o="urn:schemas-microsoft-com:office:office" xmlns:r="http://schemas.openxmlformats.org/officeDocument/2006/relationships" xmlns:m="http://schemas.openxmlformats.org/officeDocument/2006/math" xmlns:v="urn:schemas-microsoft-com:vml" xmlns:wp14="http://schemas.microsoft.com/office/word/2010/wordprocessingDrawing" xmlns:wp="http://schemas.openxmlformats.org/drawingml/2006/wordprocessingDrawing" xmlns:w10="urn:schemas-microsoft-com:office:word" xmlns:w="http://schemas.openxmlformats.org/wordprocessingml/2006/main" xmlns:w14="http://schemas.microsoft.com/office/word/2010/wordml" xmlns:w15="http://schemas.microsoft.com/office/word/2012/wordml" xmlns:w16se="http://schemas.microsoft.com/office/word/2015/wordml/symex" xmlns:wpg="http://schemas.microsoft.com/office/word/2010/wordprocessingGroup" xmlns:wpi="http://schemas.microsoft.com/office/word/2010/wordprocessingInk" xmlns:wne="http://schemas.microsoft.com/office/word/2006/wordml" xmlns:wps="http://schemas.microsoft.com/office/word/2010/wordprocessingShape" mc:Ignorable="w14 w15 w16se wp14">
+<w:footnotes xmlns:wpc="http://schemas.microsoft.com/office/word/2010/wordprocessingCanvas" xmlns:cx="http://schemas.microsoft.com/office/drawing/2014/chartex" xmlns:cx1="http://schemas.microsoft.com/office/drawing/2015/9/8/chartex" xmlns:cx2="http://schemas.microsoft.com/office/drawing/2015/10/21/chartex" xmlns:cx3="http://schemas.microsoft.com/office/drawing/2016/5/9/chartex" xmlns:cx4="http://schemas.microsoft.com/office/drawing/2016/5/10/chartex" xmlns:cx5="http://schemas.microsoft.com/office/drawing/2016/5/11/chartex" xmlns:cx6="http://schemas.microsoft.com/office/drawing/2016/5/12/chartex" xmlns:cx7="http://schemas.microsoft.com/office/drawing/2016/5/13/chartex" xmlns:cx8="http://schemas.microsoft.com/office/drawing/2016/5/14/chartex" xmlns:mc="http://schemas.openxmlformats.org/markup-compatibility/2006" xmlns:aink="http://schemas.microsoft.com/office/drawing/2016/ink" xmlns:am3d="http://schemas.microsoft.com/office/drawing/2017/model3d" xmlns:o="urn:schemas-microsoft-com:office:office" xmlns:r="http://schemas.openxmlformats.org/officeDocument/2006/relationships" xmlns:m="http://schemas.openxmlformats.org/officeDocument/2006/math" xmlns:v="urn:schemas-microsoft-com:vml" xmlns:wp14="http://schemas.microsoft.com/office/word/2010/wordprocessingDrawing" xmlns:wp="http://schemas.openxmlformats.org/drawingml/2006/wordprocessingDrawing" xmlns:w10="urn:schemas-microsoft-com:office:word" xmlns:w="http://schemas.openxmlformats.org/wordprocessingml/2006/main" xmlns:w14="http://schemas.microsoft.com/office/word/2010/wordml" xmlns:w15="http://schemas.microsoft.com/office/word/2012/wordml" xmlns:w16cid="http://schemas.microsoft.com/office/word/2016/wordml/cid" xmlns:w16se="http://schemas.microsoft.com/office/word/2015/wordml/symex" xmlns:wpg="http://schemas.microsoft.com/office/word/2010/wordprocessingGroup" xmlns:wpi="http://schemas.microsoft.com/office/word/2010/wordprocessingInk" xmlns:wne="http://schemas.microsoft.com/office/word/2006/wordml" xmlns:wps="http://schemas.microsoft.com/office/word/2010/wordprocessingShape" mc:Ignorable="w14 w15 w16se w16cid wp14">
   <w:footnote w:type="separator" w:id="-1">
     <w:p>
       <w:pPr>
@@ -873,7 +859,7 @@
 </file>
 
 <file path=word/numbering.xml><?xml version="1.0" encoding="utf-8"?>
-<w:numbering xmlns:wpc="http://schemas.microsoft.com/office/word/2010/wordprocessingCanvas" xmlns:cx="http://schemas.microsoft.com/office/drawing/2014/chartex" xmlns:mc="http://schemas.openxmlformats.org/markup-compatibility/2006" xmlns:o="urn:schemas-microsoft-com:office:office" xmlns:r="http://schemas.openxmlformats.org/officeDocument/2006/relationships" xmlns:m="http://schemas.openxmlformats.org/officeDocument/2006/math" xmlns:v="urn:schemas-microsoft-com:vml" xmlns:wp14="http://schemas.microsoft.com/office/word/2010/wordprocessingDrawing" xmlns:wp="http://schemas.openxmlformats.org/drawingml/2006/wordprocessingDrawing" xmlns:w10="urn:schemas-microsoft-com:office:word" xmlns:w="http://schemas.openxmlformats.org/wordprocessingml/2006/main" xmlns:w14="http://schemas.microsoft.com/office/word/2010/wordml" xmlns:w15="http://schemas.microsoft.com/office/word/2012/wordml" xmlns:w16se="http://schemas.microsoft.com/office/word/2015/wordml/symex" xmlns:wpg="http://schemas.microsoft.com/office/word/2010/wordprocessingGroup" xmlns:wpi="http://schemas.microsoft.com/office/word/2010/wordprocessingInk" xmlns:wne="http://schemas.microsoft.com/office/word/2006/wordml" xmlns:wps="http://schemas.microsoft.com/office/word/2010/wordprocessingShape" mc:Ignorable="w14 w15 w16se wp14">
+<w:numbering xmlns:wpc="http://schemas.microsoft.com/office/word/2010/wordprocessingCanvas" xmlns:cx="http://schemas.microsoft.com/office/drawing/2014/chartex" xmlns:cx1="http://schemas.microsoft.com/office/drawing/2015/9/8/chartex" xmlns:cx2="http://schemas.microsoft.com/office/drawing/2015/10/21/chartex" xmlns:cx3="http://schemas.microsoft.com/office/drawing/2016/5/9/chartex" xmlns:cx4="http://schemas.microsoft.com/office/drawing/2016/5/10/chartex" xmlns:cx5="http://schemas.microsoft.com/office/drawing/2016/5/11/chartex" xmlns:cx6="http://schemas.microsoft.com/office/drawing/2016/5/12/chartex" xmlns:cx7="http://schemas.microsoft.com/office/drawing/2016/5/13/chartex" xmlns:cx8="http://schemas.microsoft.com/office/drawing/2016/5/14/chartex" xmlns:mc="http://schemas.openxmlformats.org/markup-compatibility/2006" xmlns:aink="http://schemas.microsoft.com/office/drawing/2016/ink" xmlns:am3d="http://schemas.microsoft.com/office/drawing/2017/model3d" xmlns:o="urn:schemas-microsoft-com:office:office" xmlns:r="http://schemas.openxmlformats.org/officeDocument/2006/relationships" xmlns:m="http://schemas.openxmlformats.org/officeDocument/2006/math" xmlns:v="urn:schemas-microsoft-com:vml" xmlns:wp14="http://schemas.microsoft.com/office/word/2010/wordprocessingDrawing" xmlns:wp="http://schemas.openxmlformats.org/drawingml/2006/wordprocessingDrawing" xmlns:w10="urn:schemas-microsoft-com:office:word" xmlns:w="http://schemas.openxmlformats.org/wordprocessingml/2006/main" xmlns:w14="http://schemas.microsoft.com/office/word/2010/wordml" xmlns:w15="http://schemas.microsoft.com/office/word/2012/wordml" xmlns:w16cid="http://schemas.microsoft.com/office/word/2016/wordml/cid" xmlns:w16se="http://schemas.microsoft.com/office/word/2015/wordml/symex" xmlns:wpg="http://schemas.microsoft.com/office/word/2010/wordprocessingGroup" xmlns:wpi="http://schemas.microsoft.com/office/word/2010/wordprocessingInk" xmlns:wne="http://schemas.microsoft.com/office/word/2006/wordml" xmlns:wps="http://schemas.microsoft.com/office/word/2010/wordprocessingShape" mc:Ignorable="w14 w15 w16se w16cid wp14">
   <w:abstractNum w:abstractNumId="0" w15:restartNumberingAfterBreak="0">
     <w:nsid w:val="15771BB3"/>
     <w:multiLevelType w:val="hybridMultilevel"/>
@@ -1270,7 +1256,7 @@
 </file>
 
 <file path=word/styles.xml><?xml version="1.0" encoding="utf-8"?>
-<w:styles xmlns:mc="http://schemas.openxmlformats.org/markup-compatibility/2006" xmlns:r="http://schemas.openxmlformats.org/officeDocument/2006/relationships" xmlns:w="http://schemas.openxmlformats.org/wordprocessingml/2006/main" xmlns:w14="http://schemas.microsoft.com/office/word/2010/wordml" xmlns:w15="http://schemas.microsoft.com/office/word/2012/wordml" xmlns:w16se="http://schemas.microsoft.com/office/word/2015/wordml/symex" mc:Ignorable="w14 w15 w16se">
+<w:styles xmlns:mc="http://schemas.openxmlformats.org/markup-compatibility/2006" xmlns:r="http://schemas.openxmlformats.org/officeDocument/2006/relationships" xmlns:w="http://schemas.openxmlformats.org/wordprocessingml/2006/main" xmlns:w14="http://schemas.microsoft.com/office/word/2010/wordml" xmlns:w15="http://schemas.microsoft.com/office/word/2012/wordml" xmlns:w16cid="http://schemas.microsoft.com/office/word/2016/wordml/cid" xmlns:w16se="http://schemas.microsoft.com/office/word/2015/wordml/symex" mc:Ignorable="w14 w15 w16se w16cid">
   <w:docDefaults>
     <w:rPrDefault>
       <w:rPr>
@@ -1286,7 +1272,7 @@
       </w:pPr>
     </w:pPrDefault>
   </w:docDefaults>
-  <w:latentStyles w:defLockedState="0" w:defUIPriority="99" w:defSemiHidden="0" w:defUnhideWhenUsed="0" w:defQFormat="0" w:count="371">
+  <w:latentStyles w:defLockedState="0" w:defUIPriority="99" w:defSemiHidden="0" w:defUnhideWhenUsed="0" w:defQFormat="0" w:count="375">
     <w:lsdException w:name="Normal" w:uiPriority="0" w:qFormat="1"/>
     <w:lsdException w:name="heading 1" w:uiPriority="9" w:qFormat="1"/>
     <w:lsdException w:name="heading 2" w:semiHidden="1" w:uiPriority="9" w:unhideWhenUsed="1" w:qFormat="1"/>
@@ -1392,7 +1378,6 @@
     <w:lsdException w:name="HTML Sample" w:semiHidden="1" w:unhideWhenUsed="1"/>
     <w:lsdException w:name="HTML Typewriter" w:semiHidden="1" w:unhideWhenUsed="1"/>
     <w:lsdException w:name="HTML Variable" w:semiHidden="1" w:unhideWhenUsed="1"/>
-    <w:lsdException w:name="Normal Table" w:semiHidden="1" w:unhideWhenUsed="1"/>
     <w:lsdException w:name="annotation subject" w:semiHidden="1" w:unhideWhenUsed="1"/>
     <w:lsdException w:name="No List" w:semiHidden="1" w:unhideWhenUsed="1"/>
     <w:lsdException w:name="Outline List 1" w:semiHidden="1" w:unhideWhenUsed="1"/>
@@ -1436,10 +1421,8 @@
     <w:lsdException w:name="Table Elegant" w:semiHidden="1" w:unhideWhenUsed="1"/>
     <w:lsdException w:name="Table Professional" w:semiHidden="1" w:unhideWhenUsed="1"/>
     <w:lsdException w:name="Table Subtle 1" w:semiHidden="1" w:unhideWhenUsed="1"/>
-    <w:lsdException w:name="Table Subtle 2" w:semiHidden="1" w:unhideWhenUsed="1"/>
     <w:lsdException w:name="Table Web 1" w:semiHidden="1" w:unhideWhenUsed="1"/>
     <w:lsdException w:name="Table Web 2" w:semiHidden="1" w:unhideWhenUsed="1"/>
-    <w:lsdException w:name="Table Web 3" w:semiHidden="1" w:unhideWhenUsed="1"/>
     <w:lsdException w:name="Balloon Text" w:semiHidden="1" w:unhideWhenUsed="1"/>
     <w:lsdException w:name="Table Grid" w:uiPriority="39"/>
     <w:lsdException w:name="Table Theme" w:semiHidden="1" w:unhideWhenUsed="1"/>
@@ -1658,6 +1641,10 @@
     <w:lsdException w:name="List Table 5 Dark Accent 6" w:uiPriority="50"/>
     <w:lsdException w:name="List Table 6 Colorful Accent 6" w:uiPriority="51"/>
     <w:lsdException w:name="List Table 7 Colorful Accent 6" w:uiPriority="52"/>
+    <w:lsdException w:name="Mention" w:semiHidden="1" w:unhideWhenUsed="1"/>
+    <w:lsdException w:name="Smart Hyperlink" w:semiHidden="1" w:unhideWhenUsed="1"/>
+    <w:lsdException w:name="Hashtag" w:semiHidden="1" w:unhideWhenUsed="1"/>
+    <w:lsdException w:name="Unresolved Mention" w:semiHidden="1" w:unhideWhenUsed="1"/>
   </w:latentStyles>
   <w:style w:type="paragraph" w:default="1" w:styleId="Norml">
     <w:name w:val="Normal"/>

</xml_diff>